<commit_message>
Actualización de diagramas de secuencia
</commit_message>
<xml_diff>
--- a/PROYECTO_DS.docx
+++ b/PROYECTO_DS.docx
@@ -5397,7 +5397,7 @@
     <w:sdt>
       <w:sdtPr>
         <w:rPr>
-          <w:rFonts w:eastAsia="Times New Roman" w:cstheme="majorHAnsi"/>
+          <w:rFonts w:ascii="Times New Roman" w:eastAsia="Times New Roman" w:hAnsi="Times New Roman" w:cstheme="majorHAnsi"/>
           <w:color w:val="auto"/>
           <w:sz w:val="20"/>
           <w:szCs w:val="20"/>
@@ -7525,8 +7525,6 @@
           <w:lang w:val="es-EC"/>
         </w:rPr>
       </w:pPr>
-      <w:bookmarkStart w:id="6" w:name="_GoBack"/>
-      <w:bookmarkEnd w:id="6"/>
       <w:r>
         <w:rPr>
           <w:rFonts w:cstheme="majorHAnsi"/>
@@ -7813,7 +7811,7 @@
           <w:lang w:val="es-EC"/>
         </w:rPr>
       </w:pPr>
-      <w:bookmarkStart w:id="7" w:name="_Toc26612791"/>
+      <w:bookmarkStart w:id="6" w:name="_Toc26612791"/>
       <w:r>
         <w:rPr>
           <w:rFonts w:cstheme="majorHAnsi"/>
@@ -7823,7 +7821,7 @@
         <w:lastRenderedPageBreak/>
         <w:t>DIAGRAMAS DE SECUENCIAS.</w:t>
       </w:r>
-      <w:bookmarkEnd w:id="7"/>
+      <w:bookmarkEnd w:id="6"/>
       <w:r>
         <w:rPr>
           <w:rFonts w:cstheme="majorHAnsi"/>
@@ -7863,10 +7861,10 @@
           <w:lang w:val="es-EC"/>
         </w:rPr>
         <w:drawing>
-          <wp:inline distT="0" distB="0" distL="0" distR="0" wp14:anchorId="523F382F" wp14:editId="344313A8">
-            <wp:extent cx="5943600" cy="5943600"/>
-            <wp:effectExtent l="0" t="0" r="0" b="0"/>
-            <wp:docPr id="56" name="Imagen 56"/>
+          <wp:inline distT="0" distB="0" distL="0" distR="0" wp14:anchorId="203C8F65" wp14:editId="12849EED">
+            <wp:extent cx="5943600" cy="5381625"/>
+            <wp:effectExtent l="0" t="0" r="0" b="9525"/>
+            <wp:docPr id="6" name="Imagen 6" descr="Imagen que contiene captura de pantalla&#10;&#10;Descripción generada automáticamente"/>
             <wp:cNvGraphicFramePr>
               <a:graphicFrameLocks xmlns:a="http://schemas.openxmlformats.org/drawingml/2006/main" noChangeAspect="1"/>
             </wp:cNvGraphicFramePr>
@@ -7874,36 +7872,29 @@
               <a:graphicData uri="http://schemas.openxmlformats.org/drawingml/2006/picture">
                 <pic:pic xmlns:pic="http://schemas.openxmlformats.org/drawingml/2006/picture">
                   <pic:nvPicPr>
-                    <pic:cNvPr id="0" name="Picture 10"/>
-                    <pic:cNvPicPr>
-                      <a:picLocks noChangeAspect="1" noChangeArrowheads="1"/>
-                    </pic:cNvPicPr>
+                    <pic:cNvPr id="6" name="Diagrama de secuencia 1.png"/>
+                    <pic:cNvPicPr/>
                   </pic:nvPicPr>
                   <pic:blipFill>
-                    <a:blip r:embed="rId12">
+                    <a:blip r:embed="rId12" cstate="print">
                       <a:extLst>
                         <a:ext uri="{28A0092B-C50C-407E-A947-70E740481C1C}">
                           <a14:useLocalDpi xmlns:a14="http://schemas.microsoft.com/office/drawing/2010/main" val="0"/>
                         </a:ext>
                       </a:extLst>
                     </a:blip>
-                    <a:srcRect/>
                     <a:stretch>
                       <a:fillRect/>
                     </a:stretch>
                   </pic:blipFill>
-                  <pic:spPr bwMode="auto">
+                  <pic:spPr>
                     <a:xfrm>
                       <a:off x="0" y="0"/>
-                      <a:ext cx="5943600" cy="5943600"/>
+                      <a:ext cx="5943600" cy="5381625"/>
                     </a:xfrm>
                     <a:prstGeom prst="rect">
                       <a:avLst/>
                     </a:prstGeom>
-                    <a:noFill/>
-                    <a:ln>
-                      <a:noFill/>
-                    </a:ln>
                   </pic:spPr>
                 </pic:pic>
               </a:graphicData>
@@ -7920,7 +7911,7 @@
         <mc:AlternateContent>
           <mc:Choice Requires="wps">
             <w:drawing>
-              <wp:anchor distT="0" distB="0" distL="114300" distR="114300" simplePos="0" relativeHeight="251684864" behindDoc="0" locked="0" layoutInCell="1" allowOverlap="1" wp14:anchorId="3B98C239" wp14:editId="0834A2DB">
+              <wp:anchor distT="0" distB="0" distL="114300" distR="114300" simplePos="0" relativeHeight="251684864" behindDoc="0" locked="0" layoutInCell="1" allowOverlap="1" wp14:anchorId="3B98C239" wp14:editId="1D50ED32">
                 <wp:simplePos x="0" y="0"/>
                 <wp:positionH relativeFrom="margin">
                   <wp:posOffset>304800</wp:posOffset>
@@ -8535,10 +8526,10 @@
           <w:lang w:val="es-EC"/>
         </w:rPr>
         <w:drawing>
-          <wp:inline distT="0" distB="0" distL="0" distR="0" wp14:anchorId="05197C08" wp14:editId="078E9D77">
-            <wp:extent cx="7747509" cy="5904610"/>
-            <wp:effectExtent l="0" t="0" r="6350" b="1270"/>
-            <wp:docPr id="58" name="Imagen 58"/>
+          <wp:inline distT="0" distB="0" distL="0" distR="0" wp14:anchorId="7FF950BE" wp14:editId="180EAF52">
+            <wp:extent cx="8229600" cy="4546600"/>
+            <wp:effectExtent l="0" t="0" r="0" b="6350"/>
+            <wp:docPr id="42" name="Imagen 42" descr="Imagen que contiene captura de pantalla&#10;&#10;Descripción generada automáticamente"/>
             <wp:cNvGraphicFramePr>
               <a:graphicFrameLocks xmlns:a="http://schemas.openxmlformats.org/drawingml/2006/main" noChangeAspect="1"/>
             </wp:cNvGraphicFramePr>
@@ -8546,39 +8537,29 @@
               <a:graphicData uri="http://schemas.openxmlformats.org/drawingml/2006/picture">
                 <pic:pic xmlns:pic="http://schemas.openxmlformats.org/drawingml/2006/picture">
                   <pic:nvPicPr>
-                    <pic:cNvPr id="0" name="Picture 14"/>
-                    <pic:cNvPicPr>
-                      <a:picLocks noChangeAspect="1" noChangeArrowheads="1"/>
-                    </pic:cNvPicPr>
+                    <pic:cNvPr id="42" name="Diagrama de secuencia 4.png"/>
+                    <pic:cNvPicPr/>
                   </pic:nvPicPr>
-                  <pic:blipFill rotWithShape="1">
-                    <a:blip r:embed="rId14">
+                  <pic:blipFill>
+                    <a:blip r:embed="rId14" cstate="print">
                       <a:extLst>
                         <a:ext uri="{28A0092B-C50C-407E-A947-70E740481C1C}">
                           <a14:useLocalDpi xmlns:a14="http://schemas.microsoft.com/office/drawing/2010/main" val="0"/>
                         </a:ext>
                       </a:extLst>
                     </a:blip>
-                    <a:srcRect l="7938"/>
-                    <a:stretch/>
+                    <a:stretch>
+                      <a:fillRect/>
+                    </a:stretch>
                   </pic:blipFill>
-                  <pic:spPr bwMode="auto">
+                  <pic:spPr>
                     <a:xfrm>
                       <a:off x="0" y="0"/>
-                      <a:ext cx="7747509" cy="5904610"/>
+                      <a:ext cx="8229600" cy="4546600"/>
                     </a:xfrm>
                     <a:prstGeom prst="rect">
                       <a:avLst/>
                     </a:prstGeom>
-                    <a:noFill/>
-                    <a:ln>
-                      <a:noFill/>
-                    </a:ln>
-                    <a:extLst>
-                      <a:ext uri="{53640926-AAD7-44D8-BBD7-CCE9431645EC}">
-                        <a14:shadowObscured xmlns:a14="http://schemas.microsoft.com/office/drawing/2010/main"/>
-                      </a:ext>
-                    </a:extLst>
                   </pic:spPr>
                 </pic:pic>
               </a:graphicData>
@@ -8908,26 +8889,10 @@
           <w:lang w:val="es-EC"/>
         </w:rPr>
         <w:drawing>
-          <wp:anchor distT="0" distB="0" distL="114300" distR="114300" simplePos="0" relativeHeight="251698176" behindDoc="1" locked="0" layoutInCell="1" allowOverlap="1" wp14:anchorId="28982E72" wp14:editId="03312485">
-            <wp:simplePos x="0" y="0"/>
-            <wp:positionH relativeFrom="margin">
-              <wp:posOffset>0</wp:posOffset>
-            </wp:positionH>
-            <wp:positionV relativeFrom="paragraph">
-              <wp:posOffset>259080</wp:posOffset>
-            </wp:positionV>
-            <wp:extent cx="5943600" cy="4732655"/>
+          <wp:inline distT="0" distB="0" distL="0" distR="0" wp14:anchorId="3C412800" wp14:editId="21623A40">
+            <wp:extent cx="5943600" cy="3679190"/>
             <wp:effectExtent l="0" t="0" r="0" b="0"/>
-            <wp:wrapTight wrapText="bothSides">
-              <wp:wrapPolygon edited="0">
-                <wp:start x="0" y="0"/>
-                <wp:lineTo x="0" y="21475"/>
-                <wp:lineTo x="21531" y="21475"/>
-                <wp:lineTo x="21531" y="0"/>
-                <wp:lineTo x="0" y="0"/>
-              </wp:wrapPolygon>
-            </wp:wrapTight>
-            <wp:docPr id="52" name="Imagen 52"/>
+            <wp:docPr id="41" name="Imagen 41"/>
             <wp:cNvGraphicFramePr>
               <a:graphicFrameLocks xmlns:a="http://schemas.openxmlformats.org/drawingml/2006/main" noChangeAspect="1"/>
             </wp:cNvGraphicFramePr>
@@ -8935,11 +8900,11 @@
               <a:graphicData uri="http://schemas.openxmlformats.org/drawingml/2006/picture">
                 <pic:pic xmlns:pic="http://schemas.openxmlformats.org/drawingml/2006/picture">
                   <pic:nvPicPr>
-                    <pic:cNvPr id="52" name="Diagrama en blanco (5).png"/>
+                    <pic:cNvPr id="41" name="Diagrama de secuencia 3.png"/>
                     <pic:cNvPicPr/>
                   </pic:nvPicPr>
                   <pic:blipFill>
-                    <a:blip r:embed="rId15">
+                    <a:blip r:embed="rId15" cstate="print">
                       <a:extLst>
                         <a:ext uri="{28A0092B-C50C-407E-A947-70E740481C1C}">
                           <a14:useLocalDpi xmlns:a14="http://schemas.microsoft.com/office/drawing/2010/main" val="0"/>
@@ -8953,7 +8918,7 @@
                   <pic:spPr>
                     <a:xfrm>
                       <a:off x="0" y="0"/>
-                      <a:ext cx="5943600" cy="4732655"/>
+                      <a:ext cx="5943600" cy="3679190"/>
                     </a:xfrm>
                     <a:prstGeom prst="rect">
                       <a:avLst/>
@@ -8962,7 +8927,7 @@
                 </pic:pic>
               </a:graphicData>
             </a:graphic>
-          </wp:anchor>
+          </wp:inline>
         </w:drawing>
       </w:r>
       <w:r>
@@ -9002,10 +8967,10 @@
           <w:lang w:val="es-EC"/>
         </w:rPr>
         <w:drawing>
-          <wp:inline distT="0" distB="0" distL="0" distR="0" wp14:anchorId="484AF9AC" wp14:editId="0DB1D19B">
-            <wp:extent cx="5343525" cy="4302125"/>
-            <wp:effectExtent l="0" t="0" r="9525" b="3175"/>
-            <wp:docPr id="60" name="Imagen 60"/>
+          <wp:inline distT="0" distB="0" distL="0" distR="0" wp14:anchorId="763F0FE0" wp14:editId="2844D116">
+            <wp:extent cx="5943600" cy="3296920"/>
+            <wp:effectExtent l="0" t="0" r="0" b="0"/>
+            <wp:docPr id="46" name="Imagen 46" descr="Imagen que contiene captura de pantalla&#10;&#10;Descripción generada automáticamente"/>
             <wp:cNvGraphicFramePr>
               <a:graphicFrameLocks xmlns:a="http://schemas.openxmlformats.org/drawingml/2006/main" noChangeAspect="1"/>
             </wp:cNvGraphicFramePr>
@@ -9013,12 +8978,10 @@
               <a:graphicData uri="http://schemas.openxmlformats.org/drawingml/2006/picture">
                 <pic:pic xmlns:pic="http://schemas.openxmlformats.org/drawingml/2006/picture">
                   <pic:nvPicPr>
-                    <pic:cNvPr id="0" name="Picture 18"/>
-                    <pic:cNvPicPr>
-                      <a:picLocks noChangeAspect="1" noChangeArrowheads="1"/>
-                    </pic:cNvPicPr>
+                    <pic:cNvPr id="46" name="Diagrama de secuencia 5.png"/>
+                    <pic:cNvPicPr/>
                   </pic:nvPicPr>
-                  <pic:blipFill rotWithShape="1">
+                  <pic:blipFill>
                     <a:blip r:embed="rId16">
                       <a:extLst>
                         <a:ext uri="{28A0092B-C50C-407E-A947-70E740481C1C}">
@@ -9026,26 +8989,18 @@
                         </a:ext>
                       </a:extLst>
                     </a:blip>
-                    <a:srcRect r="10096"/>
-                    <a:stretch/>
+                    <a:stretch>
+                      <a:fillRect/>
+                    </a:stretch>
                   </pic:blipFill>
-                  <pic:spPr bwMode="auto">
+                  <pic:spPr>
                     <a:xfrm>
                       <a:off x="0" y="0"/>
-                      <a:ext cx="5343525" cy="4302125"/>
+                      <a:ext cx="5943600" cy="3296920"/>
                     </a:xfrm>
                     <a:prstGeom prst="rect">
                       <a:avLst/>
                     </a:prstGeom>
-                    <a:noFill/>
-                    <a:ln>
-                      <a:noFill/>
-                    </a:ln>
-                    <a:extLst>
-                      <a:ext uri="{53640926-AAD7-44D8-BBD7-CCE9431645EC}">
-                        <a14:shadowObscured xmlns:a14="http://schemas.microsoft.com/office/drawing/2010/main"/>
-                      </a:ext>
-                    </a:extLst>
                   </pic:spPr>
                 </pic:pic>
               </a:graphicData>
@@ -9073,13 +9028,13 @@
         <mc:AlternateContent>
           <mc:Choice Requires="wps">
             <w:drawing>
-              <wp:anchor distT="0" distB="0" distL="114300" distR="114300" simplePos="0" relativeHeight="251696128" behindDoc="0" locked="0" layoutInCell="1" allowOverlap="1" wp14:anchorId="5D534518" wp14:editId="1AC85911">
+              <wp:anchor distT="0" distB="0" distL="114300" distR="114300" simplePos="0" relativeHeight="251696128" behindDoc="0" locked="0" layoutInCell="1" allowOverlap="1" wp14:anchorId="5D534518" wp14:editId="094B6F8D">
                 <wp:simplePos x="0" y="0"/>
                 <wp:positionH relativeFrom="margin">
-                  <wp:posOffset>0</wp:posOffset>
+                  <wp:posOffset>539750</wp:posOffset>
                 </wp:positionH>
                 <wp:positionV relativeFrom="paragraph">
-                  <wp:posOffset>0</wp:posOffset>
+                  <wp:posOffset>260350</wp:posOffset>
                 </wp:positionV>
                 <wp:extent cx="5092700" cy="315595"/>
                 <wp:effectExtent l="0" t="0" r="12700" b="27305"/>
@@ -9140,6 +9095,7 @@
                           </w:p>
                           <w:p>
                             <w:pPr>
+                              <w:jc w:val="center"/>
                               <w:rPr>
                                 <w:lang w:val="es-EC"/>
                               </w:rPr>
@@ -9167,7 +9123,7 @@
           </mc:Choice>
           <mc:Fallback>
             <w:pict>
-              <v:shape w14:anchorId="5D534518" id="Cuadro de texto 61" o:spid="_x0000_s1037" type="#_x0000_t202" style="position:absolute;margin-left:0;margin-top:0;width:401pt;height:24.85pt;z-index:251696128;visibility:visible;mso-wrap-style:square;mso-width-percent:0;mso-height-percent:0;mso-wrap-distance-left:9pt;mso-wrap-distance-top:0;mso-wrap-distance-right:9pt;mso-wrap-distance-bottom:0;mso-position-horizontal:absolute;mso-position-horizontal-relative:margin;mso-position-vertical:absolute;mso-position-vertical-relative:text;mso-width-percent:0;mso-height-percent:0;mso-width-relative:margin;mso-height-relative:margin;v-text-anchor:top" o:gfxdata="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" fillcolor="white [3201]" strokecolor="#4472c4 [3204]" strokeweight="1pt">
+              <v:shape w14:anchorId="5D534518" id="Cuadro de texto 61" o:spid="_x0000_s1037" type="#_x0000_t202" style="position:absolute;margin-left:42.5pt;margin-top:20.5pt;width:401pt;height:24.85pt;z-index:251696128;visibility:visible;mso-wrap-style:square;mso-width-percent:0;mso-height-percent:0;mso-wrap-distance-left:9pt;mso-wrap-distance-top:0;mso-wrap-distance-right:9pt;mso-wrap-distance-bottom:0;mso-position-horizontal:absolute;mso-position-horizontal-relative:margin;mso-position-vertical:absolute;mso-position-vertical-relative:text;mso-width-percent:0;mso-height-percent:0;mso-width-relative:margin;mso-height-relative:margin;v-text-anchor:top" o:gfxdata="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" fillcolor="white [3201]" strokecolor="#4472c4 [3204]" strokeweight="1pt">
                 <v:textbox>
                   <w:txbxContent>
                     <w:p>
@@ -9194,6 +9150,7 @@
                     </w:p>
                     <w:p>
                       <w:pPr>
+                        <w:jc w:val="center"/>
                         <w:rPr>
                           <w:lang w:val="es-EC"/>
                         </w:rPr>
@@ -9237,6 +9194,8 @@
         </w:rPr>
         <w:br w:type="page"/>
       </w:r>
+      <w:bookmarkStart w:id="7" w:name="_GoBack"/>
+      <w:bookmarkEnd w:id="7"/>
     </w:p>
     <w:p>
       <w:pPr>
@@ -11196,7 +11155,7 @@
 </file>
 
 <file path=customXml/itemProps1.xml><?xml version="1.0" encoding="utf-8"?>
-<ds:datastoreItem xmlns:ds="http://schemas.openxmlformats.org/officeDocument/2006/customXml" ds:itemID="{DBC0949D-1EF6-40E2-B92D-AB75E6B5E025}">
+<ds:datastoreItem xmlns:ds="http://schemas.openxmlformats.org/officeDocument/2006/customXml" ds:itemID="{6B71635B-9223-4B3A-9C15-E80A29137C3C}">
   <ds:schemaRefs>
     <ds:schemaRef ds:uri="http://schemas.openxmlformats.org/officeDocument/2006/bibliography"/>
   </ds:schemaRefs>

</xml_diff>

<commit_message>
Adición de diagramas de secuencia
</commit_message>
<xml_diff>
--- a/PROYECTO_DS.docx
+++ b/PROYECTO_DS.docx
@@ -7861,10 +7861,10 @@
           <w:lang w:val="es-EC"/>
         </w:rPr>
         <w:drawing>
-          <wp:inline distT="0" distB="0" distL="0" distR="0" wp14:anchorId="203C8F65" wp14:editId="12849EED">
+          <wp:inline distT="0" distB="0" distL="0" distR="0" wp14:anchorId="112D0EFB" wp14:editId="3AAC5DAB">
             <wp:extent cx="5943600" cy="5381625"/>
             <wp:effectExtent l="0" t="0" r="0" b="9525"/>
-            <wp:docPr id="6" name="Imagen 6" descr="Imagen que contiene captura de pantalla&#10;&#10;Descripción generada automáticamente"/>
+            <wp:docPr id="33" name="Imagen 33" descr="Imagen que contiene captura de pantalla&#10;&#10;Descripción generada automáticamente"/>
             <wp:cNvGraphicFramePr>
               <a:graphicFrameLocks xmlns:a="http://schemas.openxmlformats.org/drawingml/2006/main" noChangeAspect="1"/>
             </wp:cNvGraphicFramePr>
@@ -7872,7 +7872,7 @@
               <a:graphicData uri="http://schemas.openxmlformats.org/drawingml/2006/picture">
                 <pic:pic xmlns:pic="http://schemas.openxmlformats.org/drawingml/2006/picture">
                   <pic:nvPicPr>
-                    <pic:cNvPr id="6" name="Diagrama de secuencia 1.png"/>
+                    <pic:cNvPr id="33" name="Diagrama de secuencia 1.png"/>
                     <pic:cNvPicPr/>
                   </pic:nvPicPr>
                   <pic:blipFill>
@@ -7902,6 +7902,22 @@
           </wp:inline>
         </w:drawing>
       </w:r>
+    </w:p>
+    <w:p>
+      <w:pPr>
+        <w:rPr>
+          <w:rFonts w:asciiTheme="majorHAnsi" w:hAnsiTheme="majorHAnsi" w:cstheme="majorHAnsi"/>
+          <w:lang w:val="es-EC"/>
+        </w:rPr>
+      </w:pPr>
+    </w:p>
+    <w:p>
+      <w:pPr>
+        <w:rPr>
+          <w:rFonts w:asciiTheme="majorHAnsi" w:hAnsiTheme="majorHAnsi" w:cstheme="majorHAnsi"/>
+          <w:lang w:val="es-EC"/>
+        </w:rPr>
+      </w:pPr>
       <w:r>
         <w:rPr>
           <w:rFonts w:asciiTheme="majorHAnsi" w:hAnsiTheme="majorHAnsi" w:cstheme="majorHAnsi"/>
@@ -7911,13 +7927,13 @@
         <mc:AlternateContent>
           <mc:Choice Requires="wps">
             <w:drawing>
-              <wp:anchor distT="0" distB="0" distL="114300" distR="114300" simplePos="0" relativeHeight="251684864" behindDoc="0" locked="0" layoutInCell="1" allowOverlap="1" wp14:anchorId="3B98C239" wp14:editId="1D50ED32">
+              <wp:anchor distT="0" distB="0" distL="114300" distR="114300" simplePos="0" relativeHeight="251684864" behindDoc="0" locked="0" layoutInCell="1" allowOverlap="1" wp14:anchorId="3B98C239" wp14:editId="730E6C2C">
                 <wp:simplePos x="0" y="0"/>
                 <wp:positionH relativeFrom="margin">
-                  <wp:posOffset>304800</wp:posOffset>
+                  <wp:align>center</wp:align>
                 </wp:positionH>
                 <wp:positionV relativeFrom="paragraph">
-                  <wp:posOffset>6121400</wp:posOffset>
+                  <wp:posOffset>69283</wp:posOffset>
                 </wp:positionV>
                 <wp:extent cx="5092771" cy="316194"/>
                 <wp:effectExtent l="0" t="0" r="12700" b="27305"/>
@@ -8005,7 +8021,7 @@
           </mc:Choice>
           <mc:Fallback>
             <w:pict>
-              <v:shape w14:anchorId="3B98C239" id="Cuadro de texto 48" o:spid="_x0000_s1032" type="#_x0000_t202" style="position:absolute;margin-left:24pt;margin-top:482pt;width:401pt;height:24.9pt;z-index:251684864;visibility:visible;mso-wrap-style:square;mso-width-percent:0;mso-height-percent:0;mso-wrap-distance-left:9pt;mso-wrap-distance-top:0;mso-wrap-distance-right:9pt;mso-wrap-distance-bottom:0;mso-position-horizontal:absolute;mso-position-horizontal-relative:margin;mso-position-vertical:absolute;mso-position-vertical-relative:text;mso-width-percent:0;mso-height-percent:0;mso-width-relative:margin;mso-height-relative:margin;v-text-anchor:top" o:gfxdata="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" fillcolor="white [3201]" strokecolor="#4472c4 [3204]" strokeweight="1pt">
+              <v:shape w14:anchorId="3B98C239" id="Cuadro de texto 48" o:spid="_x0000_s1032" type="#_x0000_t202" style="position:absolute;margin-left:0;margin-top:5.45pt;width:401pt;height:24.9pt;z-index:251684864;visibility:visible;mso-wrap-style:square;mso-width-percent:0;mso-height-percent:0;mso-wrap-distance-left:9pt;mso-wrap-distance-top:0;mso-wrap-distance-right:9pt;mso-wrap-distance-bottom:0;mso-position-horizontal:center;mso-position-horizontal-relative:margin;mso-position-vertical:absolute;mso-position-vertical-relative:text;mso-width-percent:0;mso-height-percent:0;mso-width-relative:margin;mso-height-relative:margin;v-text-anchor:top" o:gfxdata="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" fillcolor="white [3201]" strokecolor="#4472c4 [3204]" strokeweight="1pt">
                 <v:textbox>
                   <w:txbxContent>
                     <w:p>
@@ -8096,22 +8112,6 @@
     </w:p>
     <w:p>
       <w:pPr>
-        <w:rPr>
-          <w:rFonts w:asciiTheme="majorHAnsi" w:hAnsiTheme="majorHAnsi" w:cstheme="majorHAnsi"/>
-          <w:lang w:val="es-EC"/>
-        </w:rPr>
-      </w:pPr>
-    </w:p>
-    <w:p>
-      <w:pPr>
-        <w:rPr>
-          <w:rFonts w:asciiTheme="majorHAnsi" w:hAnsiTheme="majorHAnsi" w:cstheme="majorHAnsi"/>
-          <w:lang w:val="es-EC"/>
-        </w:rPr>
-      </w:pPr>
-    </w:p>
-    <w:p>
-      <w:pPr>
         <w:suppressAutoHyphens w:val="0"/>
         <w:spacing w:after="160" w:line="259" w:lineRule="auto"/>
         <w:rPr>
@@ -8154,12 +8154,13 @@
         <w:rPr>
           <w:rFonts w:asciiTheme="majorHAnsi" w:hAnsiTheme="majorHAnsi" w:cstheme="majorHAnsi"/>
           <w:noProof/>
+          <w:lang w:val="es-EC"/>
         </w:rPr>
         <w:drawing>
-          <wp:inline distT="0" distB="0" distL="0" distR="0" wp14:anchorId="4B57F551" wp14:editId="2F6B5A66">
-            <wp:extent cx="5943600" cy="5366385"/>
-            <wp:effectExtent l="0" t="0" r="0" b="5715"/>
-            <wp:docPr id="34" name="Imagen 34"/>
+          <wp:inline distT="0" distB="0" distL="0" distR="0" wp14:anchorId="2AE282A5" wp14:editId="2909DAF5">
+            <wp:extent cx="5943600" cy="4390390"/>
+            <wp:effectExtent l="0" t="0" r="0" b="0"/>
+            <wp:docPr id="47" name="Imagen 47" descr="Imagen que contiene captura de pantalla&#10;&#10;Descripción generada automáticamente"/>
             <wp:cNvGraphicFramePr>
               <a:graphicFrameLocks xmlns:a="http://schemas.openxmlformats.org/drawingml/2006/main" noChangeAspect="1"/>
             </wp:cNvGraphicFramePr>
@@ -8167,36 +8168,29 @@
               <a:graphicData uri="http://schemas.openxmlformats.org/drawingml/2006/picture">
                 <pic:pic xmlns:pic="http://schemas.openxmlformats.org/drawingml/2006/picture">
                   <pic:nvPicPr>
-                    <pic:cNvPr id="0" name="Picture 3"/>
-                    <pic:cNvPicPr>
-                      <a:picLocks noChangeAspect="1" noChangeArrowheads="1"/>
-                    </pic:cNvPicPr>
+                    <pic:cNvPr id="47" name="Diagrama de Secuencia 2.png"/>
+                    <pic:cNvPicPr/>
                   </pic:nvPicPr>
                   <pic:blipFill>
-                    <a:blip r:embed="rId13">
+                    <a:blip r:embed="rId13" cstate="print">
                       <a:extLst>
                         <a:ext uri="{28A0092B-C50C-407E-A947-70E740481C1C}">
                           <a14:useLocalDpi xmlns:a14="http://schemas.microsoft.com/office/drawing/2010/main" val="0"/>
                         </a:ext>
                       </a:extLst>
                     </a:blip>
-                    <a:srcRect/>
                     <a:stretch>
                       <a:fillRect/>
                     </a:stretch>
                   </pic:blipFill>
-                  <pic:spPr bwMode="auto">
+                  <pic:spPr>
                     <a:xfrm>
                       <a:off x="0" y="0"/>
-                      <a:ext cx="5943600" cy="5366385"/>
+                      <a:ext cx="5943600" cy="4390390"/>
                     </a:xfrm>
                     <a:prstGeom prst="rect">
                       <a:avLst/>
                     </a:prstGeom>
-                    <a:noFill/>
-                    <a:ln>
-                      <a:noFill/>
-                    </a:ln>
                   </pic:spPr>
                 </pic:pic>
               </a:graphicData>
@@ -8372,6 +8366,12 @@
           <w:rFonts w:asciiTheme="majorHAnsi" w:hAnsiTheme="majorHAnsi" w:cstheme="majorHAnsi"/>
           <w:lang w:val="es-EC"/>
         </w:rPr>
+        <w:sectPr>
+          <w:pgSz w:w="15840" w:h="12240" w:orient="landscape"/>
+          <w:pgMar w:top="1440" w:right="1440" w:bottom="1440" w:left="1440" w:header="720" w:footer="720" w:gutter="0"/>
+          <w:cols w:space="720"/>
+          <w:docGrid w:linePitch="360"/>
+        </w:sectPr>
       </w:pPr>
       <w:r>
         <w:rPr>
@@ -8383,13 +8383,13 @@
         <mc:AlternateContent>
           <mc:Choice Requires="wps">
             <w:drawing>
-              <wp:anchor distT="0" distB="0" distL="114300" distR="114300" simplePos="0" relativeHeight="251700224" behindDoc="0" locked="0" layoutInCell="1" allowOverlap="1" wp14:anchorId="3E18FFC6" wp14:editId="612D08A5">
+              <wp:anchor distT="0" distB="0" distL="114300" distR="114300" simplePos="0" relativeHeight="251700224" behindDoc="0" locked="0" layoutInCell="1" allowOverlap="1" wp14:anchorId="3E18FFC6" wp14:editId="69096627">
                 <wp:simplePos x="0" y="0"/>
                 <wp:positionH relativeFrom="margin">
-                  <wp:posOffset>1737360</wp:posOffset>
+                  <wp:posOffset>1746238</wp:posOffset>
                 </wp:positionH>
                 <wp:positionV relativeFrom="paragraph">
-                  <wp:posOffset>5928360</wp:posOffset>
+                  <wp:posOffset>5582130</wp:posOffset>
                 </wp:positionV>
                 <wp:extent cx="5092700" cy="315595"/>
                 <wp:effectExtent l="0" t="0" r="12700" b="27305"/>
@@ -8478,7 +8478,7 @@
           </mc:Choice>
           <mc:Fallback>
             <w:pict>
-              <v:shape w14:anchorId="3E18FFC6" id="Cuadro de texto 62" o:spid="_x0000_s1034" type="#_x0000_t202" style="position:absolute;margin-left:136.8pt;margin-top:466.8pt;width:401pt;height:24.85pt;z-index:251700224;visibility:visible;mso-wrap-style:square;mso-width-percent:0;mso-height-percent:0;mso-wrap-distance-left:9pt;mso-wrap-distance-top:0;mso-wrap-distance-right:9pt;mso-wrap-distance-bottom:0;mso-position-horizontal:absolute;mso-position-horizontal-relative:margin;mso-position-vertical:absolute;mso-position-vertical-relative:text;mso-width-percent:0;mso-height-percent:0;mso-width-relative:margin;mso-height-relative:margin;v-text-anchor:top" o:gfxdata="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" fillcolor="white [3201]" strokecolor="#4472c4 [3204]" strokeweight="1pt">
+              <v:shape w14:anchorId="3E18FFC6" id="Cuadro de texto 62" o:spid="_x0000_s1034" type="#_x0000_t202" style="position:absolute;margin-left:137.5pt;margin-top:439.55pt;width:401pt;height:24.85pt;z-index:251700224;visibility:visible;mso-wrap-style:square;mso-width-percent:0;mso-height-percent:0;mso-wrap-distance-left:9pt;mso-wrap-distance-top:0;mso-wrap-distance-right:9pt;mso-wrap-distance-bottom:0;mso-position-horizontal:absolute;mso-position-horizontal-relative:margin;mso-position-vertical:absolute;mso-position-vertical-relative:text;mso-width-percent:0;mso-height-percent:0;mso-width-relative:margin;mso-height-relative:margin;v-text-anchor:top" o:gfxdata="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" fillcolor="white [3201]" strokecolor="#4472c4 [3204]" strokeweight="1pt">
                 <v:textbox>
                   <w:txbxContent>
                     <w:p>
@@ -8526,10 +8526,26 @@
           <w:lang w:val="es-EC"/>
         </w:rPr>
         <w:drawing>
-          <wp:inline distT="0" distB="0" distL="0" distR="0" wp14:anchorId="7FF950BE" wp14:editId="180EAF52">
-            <wp:extent cx="8229600" cy="4546600"/>
-            <wp:effectExtent l="0" t="0" r="0" b="6350"/>
-            <wp:docPr id="42" name="Imagen 42" descr="Imagen que contiene captura de pantalla&#10;&#10;Descripción generada automáticamente"/>
+          <wp:anchor distT="0" distB="0" distL="114300" distR="114300" simplePos="0" relativeHeight="251701248" behindDoc="1" locked="0" layoutInCell="1" allowOverlap="1" wp14:anchorId="1755C721" wp14:editId="575A5A2A">
+            <wp:simplePos x="0" y="0"/>
+            <wp:positionH relativeFrom="column">
+              <wp:posOffset>-184150</wp:posOffset>
+            </wp:positionH>
+            <wp:positionV relativeFrom="paragraph">
+              <wp:posOffset>413675</wp:posOffset>
+            </wp:positionV>
+            <wp:extent cx="8827135" cy="4876800"/>
+            <wp:effectExtent l="0" t="0" r="0" b="0"/>
+            <wp:wrapTight wrapText="bothSides">
+              <wp:wrapPolygon edited="0">
+                <wp:start x="0" y="0"/>
+                <wp:lineTo x="0" y="21516"/>
+                <wp:lineTo x="21536" y="21516"/>
+                <wp:lineTo x="21536" y="0"/>
+                <wp:lineTo x="0" y="0"/>
+              </wp:wrapPolygon>
+            </wp:wrapTight>
+            <wp:docPr id="49" name="Imagen 49" descr="Imagen que contiene captura de pantalla&#10;&#10;Descripción generada automáticamente"/>
             <wp:cNvGraphicFramePr>
               <a:graphicFrameLocks xmlns:a="http://schemas.openxmlformats.org/drawingml/2006/main" noChangeAspect="1"/>
             </wp:cNvGraphicFramePr>
@@ -8537,7 +8553,7 @@
               <a:graphicData uri="http://schemas.openxmlformats.org/drawingml/2006/picture">
                 <pic:pic xmlns:pic="http://schemas.openxmlformats.org/drawingml/2006/picture">
                   <pic:nvPicPr>
-                    <pic:cNvPr id="42" name="Diagrama de secuencia 4.png"/>
+                    <pic:cNvPr id="49" name="Diagrama de secuencia 4.png"/>
                     <pic:cNvPicPr/>
                   </pic:nvPicPr>
                   <pic:blipFill>
@@ -8555,7 +8571,7 @@
                   <pic:spPr>
                     <a:xfrm>
                       <a:off x="0" y="0"/>
-                      <a:ext cx="8229600" cy="4546600"/>
+                      <a:ext cx="8827135" cy="4876800"/>
                     </a:xfrm>
                     <a:prstGeom prst="rect">
                       <a:avLst/>
@@ -8564,26 +8580,9 @@
                 </pic:pic>
               </a:graphicData>
             </a:graphic>
-          </wp:inline>
+          </wp:anchor>
         </w:drawing>
       </w:r>
-    </w:p>
-    <w:p>
-      <w:pPr>
-        <w:suppressAutoHyphens w:val="0"/>
-        <w:spacing w:after="160" w:line="259" w:lineRule="auto"/>
-        <w:rPr>
-          <w:rFonts w:asciiTheme="majorHAnsi" w:hAnsiTheme="majorHAnsi" w:cstheme="majorHAnsi"/>
-          <w:noProof/>
-          <w:lang w:val="es-EC"/>
-        </w:rPr>
-        <w:sectPr>
-          <w:pgSz w:w="15840" w:h="12240" w:orient="landscape"/>
-          <w:pgMar w:top="1440" w:right="1440" w:bottom="1440" w:left="1440" w:header="720" w:footer="720" w:gutter="0"/>
-          <w:cols w:space="720"/>
-          <w:docGrid w:linePitch="360"/>
-        </w:sectPr>
-      </w:pPr>
       <w:r>
         <w:rPr>
           <w:rFonts w:asciiTheme="majorHAnsi" w:hAnsiTheme="majorHAnsi" w:cstheme="majorHAnsi"/>
@@ -8889,10 +8888,10 @@
           <w:lang w:val="es-EC"/>
         </w:rPr>
         <w:drawing>
-          <wp:inline distT="0" distB="0" distL="0" distR="0" wp14:anchorId="3C412800" wp14:editId="21623A40">
-            <wp:extent cx="5943600" cy="3679190"/>
+          <wp:inline distT="0" distB="0" distL="0" distR="0" wp14:anchorId="1B8B30BE" wp14:editId="2896EA9F">
+            <wp:extent cx="6009773" cy="4864963"/>
             <wp:effectExtent l="0" t="0" r="0" b="0"/>
-            <wp:docPr id="41" name="Imagen 41"/>
+            <wp:docPr id="51" name="Imagen 51" descr="Imagen que contiene mapa, texto&#10;&#10;Descripción generada automáticamente"/>
             <wp:cNvGraphicFramePr>
               <a:graphicFrameLocks xmlns:a="http://schemas.openxmlformats.org/drawingml/2006/main" noChangeAspect="1"/>
             </wp:cNvGraphicFramePr>
@@ -8900,7 +8899,7 @@
               <a:graphicData uri="http://schemas.openxmlformats.org/drawingml/2006/picture">
                 <pic:pic xmlns:pic="http://schemas.openxmlformats.org/drawingml/2006/picture">
                   <pic:nvPicPr>
-                    <pic:cNvPr id="41" name="Diagrama de secuencia 3.png"/>
+                    <pic:cNvPr id="51" name="Diagrama de secuencia 3.png"/>
                     <pic:cNvPicPr/>
                   </pic:nvPicPr>
                   <pic:blipFill>
@@ -8918,7 +8917,7 @@
                   <pic:spPr>
                     <a:xfrm>
                       <a:off x="0" y="0"/>
-                      <a:ext cx="5943600" cy="3679190"/>
+                      <a:ext cx="6011815" cy="4866616"/>
                     </a:xfrm>
                     <a:prstGeom prst="rect">
                       <a:avLst/>
@@ -8967,10 +8966,10 @@
           <w:lang w:val="es-EC"/>
         </w:rPr>
         <w:drawing>
-          <wp:inline distT="0" distB="0" distL="0" distR="0" wp14:anchorId="763F0FE0" wp14:editId="2844D116">
-            <wp:extent cx="5943600" cy="3296920"/>
+          <wp:inline distT="0" distB="0" distL="0" distR="0" wp14:anchorId="361C6E41" wp14:editId="75FAB361">
+            <wp:extent cx="5943600" cy="4824095"/>
             <wp:effectExtent l="0" t="0" r="0" b="0"/>
-            <wp:docPr id="46" name="Imagen 46" descr="Imagen que contiene captura de pantalla&#10;&#10;Descripción generada automáticamente"/>
+            <wp:docPr id="52" name="Imagen 52" descr="Imagen que contiene captura de pantalla&#10;&#10;Descripción generada automáticamente"/>
             <wp:cNvGraphicFramePr>
               <a:graphicFrameLocks xmlns:a="http://schemas.openxmlformats.org/drawingml/2006/main" noChangeAspect="1"/>
             </wp:cNvGraphicFramePr>
@@ -8978,7 +8977,7 @@
               <a:graphicData uri="http://schemas.openxmlformats.org/drawingml/2006/picture">
                 <pic:pic xmlns:pic="http://schemas.openxmlformats.org/drawingml/2006/picture">
                   <pic:nvPicPr>
-                    <pic:cNvPr id="46" name="Diagrama de secuencia 5.png"/>
+                    <pic:cNvPr id="52" name="Diagrama de secuencia 5.png"/>
                     <pic:cNvPicPr/>
                   </pic:nvPicPr>
                   <pic:blipFill>
@@ -8996,7 +8995,7 @@
                   <pic:spPr>
                     <a:xfrm>
                       <a:off x="0" y="0"/>
-                      <a:ext cx="5943600" cy="3296920"/>
+                      <a:ext cx="5943600" cy="4824095"/>
                     </a:xfrm>
                     <a:prstGeom prst="rect">
                       <a:avLst/>
@@ -9194,8 +9193,376 @@
         </w:rPr>
         <w:br w:type="page"/>
       </w:r>
-      <w:bookmarkStart w:id="7" w:name="_GoBack"/>
-      <w:bookmarkEnd w:id="7"/>
+    </w:p>
+    <w:p>
+      <w:pPr>
+        <w:suppressAutoHyphens w:val="0"/>
+        <w:spacing w:after="160" w:line="259" w:lineRule="auto"/>
+        <w:rPr>
+          <w:rFonts w:asciiTheme="majorHAnsi" w:hAnsiTheme="majorHAnsi" w:cstheme="majorHAnsi"/>
+          <w:noProof/>
+          <w:lang w:val="es-EC"/>
+        </w:rPr>
+      </w:pPr>
+      <w:r>
+        <w:rPr>
+          <w:rFonts w:asciiTheme="majorHAnsi" w:hAnsiTheme="majorHAnsi" w:cstheme="majorHAnsi"/>
+          <w:noProof/>
+          <w:lang w:val="es-EC"/>
+        </w:rPr>
+        <w:lastRenderedPageBreak/>
+        <w:drawing>
+          <wp:inline distT="0" distB="0" distL="0" distR="0" wp14:anchorId="37E7389F" wp14:editId="62064D14">
+            <wp:extent cx="5943600" cy="5015230"/>
+            <wp:effectExtent l="0" t="0" r="0" b="0"/>
+            <wp:docPr id="55" name="Imagen 55" descr="Imagen que contiene captura de pantalla&#10;&#10;Descripción generada automáticamente"/>
+            <wp:cNvGraphicFramePr>
+              <a:graphicFrameLocks xmlns:a="http://schemas.openxmlformats.org/drawingml/2006/main" noChangeAspect="1"/>
+            </wp:cNvGraphicFramePr>
+            <a:graphic xmlns:a="http://schemas.openxmlformats.org/drawingml/2006/main">
+              <a:graphicData uri="http://schemas.openxmlformats.org/drawingml/2006/picture">
+                <pic:pic xmlns:pic="http://schemas.openxmlformats.org/drawingml/2006/picture">
+                  <pic:nvPicPr>
+                    <pic:cNvPr id="55" name="Diagrama de secuencia 6.png"/>
+                    <pic:cNvPicPr/>
+                  </pic:nvPicPr>
+                  <pic:blipFill>
+                    <a:blip r:embed="rId17" cstate="print">
+                      <a:extLst>
+                        <a:ext uri="{28A0092B-C50C-407E-A947-70E740481C1C}">
+                          <a14:useLocalDpi xmlns:a14="http://schemas.microsoft.com/office/drawing/2010/main" val="0"/>
+                        </a:ext>
+                      </a:extLst>
+                    </a:blip>
+                    <a:stretch>
+                      <a:fillRect/>
+                    </a:stretch>
+                  </pic:blipFill>
+                  <pic:spPr>
+                    <a:xfrm>
+                      <a:off x="0" y="0"/>
+                      <a:ext cx="5943600" cy="5015230"/>
+                    </a:xfrm>
+                    <a:prstGeom prst="rect">
+                      <a:avLst/>
+                    </a:prstGeom>
+                  </pic:spPr>
+                </pic:pic>
+              </a:graphicData>
+            </a:graphic>
+          </wp:inline>
+        </w:drawing>
+      </w:r>
+    </w:p>
+    <w:p>
+      <w:pPr>
+        <w:suppressAutoHyphens w:val="0"/>
+        <w:spacing w:after="160" w:line="259" w:lineRule="auto"/>
+        <w:rPr>
+          <w:rFonts w:asciiTheme="majorHAnsi" w:hAnsiTheme="majorHAnsi" w:cstheme="majorHAnsi"/>
+          <w:noProof/>
+          <w:lang w:val="es-EC"/>
+        </w:rPr>
+      </w:pPr>
+    </w:p>
+    <w:p>
+      <w:pPr>
+        <w:suppressAutoHyphens w:val="0"/>
+        <w:spacing w:after="160" w:line="259" w:lineRule="auto"/>
+        <w:rPr>
+          <w:rFonts w:asciiTheme="majorHAnsi" w:hAnsiTheme="majorHAnsi" w:cstheme="majorHAnsi"/>
+          <w:noProof/>
+          <w:lang w:val="es-EC"/>
+        </w:rPr>
+      </w:pPr>
+      <w:r>
+        <w:rPr>
+          <w:rFonts w:asciiTheme="majorHAnsi" w:hAnsiTheme="majorHAnsi" w:cstheme="majorHAnsi"/>
+          <w:noProof/>
+          <w:lang w:val="es-EC"/>
+        </w:rPr>
+        <mc:AlternateContent>
+          <mc:Choice Requires="wps">
+            <w:drawing>
+              <wp:anchor distT="0" distB="0" distL="114300" distR="114300" simplePos="0" relativeHeight="251703296" behindDoc="0" locked="0" layoutInCell="1" allowOverlap="1" wp14:anchorId="3DCAFE86" wp14:editId="430CE20B">
+                <wp:simplePos x="0" y="0"/>
+                <wp:positionH relativeFrom="margin">
+                  <wp:posOffset>372863</wp:posOffset>
+                </wp:positionH>
+                <wp:positionV relativeFrom="paragraph">
+                  <wp:posOffset>11152</wp:posOffset>
+                </wp:positionV>
+                <wp:extent cx="5092700" cy="315595"/>
+                <wp:effectExtent l="0" t="0" r="12700" b="27305"/>
+                <wp:wrapNone/>
+                <wp:docPr id="56" name="Cuadro de texto 56"/>
+                <wp:cNvGraphicFramePr/>
+                <a:graphic xmlns:a="http://schemas.openxmlformats.org/drawingml/2006/main">
+                  <a:graphicData uri="http://schemas.microsoft.com/office/word/2010/wordprocessingShape">
+                    <wps:wsp>
+                      <wps:cNvSpPr txBox="1"/>
+                      <wps:spPr>
+                        <a:xfrm>
+                          <a:off x="0" y="0"/>
+                          <a:ext cx="5092700" cy="315595"/>
+                        </a:xfrm>
+                        <a:prstGeom prst="rect">
+                          <a:avLst/>
+                        </a:prstGeom>
+                        <a:ln/>
+                      </wps:spPr>
+                      <wps:style>
+                        <a:lnRef idx="2">
+                          <a:schemeClr val="accent1"/>
+                        </a:lnRef>
+                        <a:fillRef idx="1">
+                          <a:schemeClr val="lt1"/>
+                        </a:fillRef>
+                        <a:effectRef idx="0">
+                          <a:schemeClr val="accent1"/>
+                        </a:effectRef>
+                        <a:fontRef idx="minor">
+                          <a:schemeClr val="dk1"/>
+                        </a:fontRef>
+                      </wps:style>
+                      <wps:txbx>
+                        <w:txbxContent>
+                          <w:p>
+                            <w:pPr>
+                              <w:jc w:val="center"/>
+                              <w:rPr>
+                                <w:lang w:val="es-EC"/>
+                              </w:rPr>
+                            </w:pPr>
+                            <w:r>
+                              <w:rPr>
+                                <w:b/>
+                                <w:bCs/>
+                                <w:lang w:val="es-EC"/>
+                              </w:rPr>
+                              <w:t>Figura n°1</w:t>
+                            </w:r>
+                            <w:r>
+                              <w:rPr>
+                                <w:b/>
+                                <w:bCs/>
+                                <w:lang w:val="es-EC"/>
+                              </w:rPr>
+                              <w:t>1</w:t>
+                            </w:r>
+                            <w:r>
+                              <w:rPr>
+                                <w:b/>
+                                <w:bCs/>
+                                <w:lang w:val="es-EC"/>
+                              </w:rPr>
+                              <w:t xml:space="preserve">: </w:t>
+                            </w:r>
+                            <w:r>
+                              <w:rPr>
+                                <w:lang w:val="es-EC"/>
+                              </w:rPr>
+                              <w:t>Diagrama de secuencia referente a</w:t>
+                            </w:r>
+                            <w:r>
+                              <w:rPr>
+                                <w:lang w:val="es-EC"/>
+                              </w:rPr>
+                              <w:t>l ingreso de vendedores a MyHome S.A.</w:t>
+                            </w:r>
+                          </w:p>
+                          <w:p>
+                            <w:pPr>
+                              <w:jc w:val="center"/>
+                              <w:rPr>
+                                <w:lang w:val="es-EC"/>
+                              </w:rPr>
+                            </w:pPr>
+                          </w:p>
+                        </w:txbxContent>
+                      </wps:txbx>
+                      <wps:bodyPr rot="0" spcFirstLastPara="0" vertOverflow="overflow" horzOverflow="overflow" vert="horz" wrap="square" lIns="91440" tIns="45720" rIns="91440" bIns="45720" numCol="1" spcCol="0" rtlCol="0" fromWordArt="0" anchor="t" anchorCtr="0" forceAA="0" compatLnSpc="1">
+                        <a:prstTxWarp prst="textNoShape">
+                          <a:avLst/>
+                        </a:prstTxWarp>
+                        <a:noAutofit/>
+                      </wps:bodyPr>
+                    </wps:wsp>
+                  </a:graphicData>
+                </a:graphic>
+                <wp14:sizeRelH relativeFrom="margin">
+                  <wp14:pctWidth>0</wp14:pctWidth>
+                </wp14:sizeRelH>
+                <wp14:sizeRelV relativeFrom="margin">
+                  <wp14:pctHeight>0</wp14:pctHeight>
+                </wp14:sizeRelV>
+              </wp:anchor>
+            </w:drawing>
+          </mc:Choice>
+          <mc:Fallback>
+            <w:pict>
+              <v:shape w14:anchorId="3DCAFE86" id="Cuadro de texto 56" o:spid="_x0000_s1038" type="#_x0000_t202" style="position:absolute;margin-left:29.35pt;margin-top:.9pt;width:401pt;height:24.85pt;z-index:251703296;visibility:visible;mso-wrap-style:square;mso-width-percent:0;mso-height-percent:0;mso-wrap-distance-left:9pt;mso-wrap-distance-top:0;mso-wrap-distance-right:9pt;mso-wrap-distance-bottom:0;mso-position-horizontal:absolute;mso-position-horizontal-relative:margin;mso-position-vertical:absolute;mso-position-vertical-relative:text;mso-width-percent:0;mso-height-percent:0;mso-width-relative:margin;mso-height-relative:margin;v-text-anchor:top" o:gfxdata="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" fillcolor="white [3201]" strokecolor="#4472c4 [3204]" strokeweight="1pt">
+                <v:textbox>
+                  <w:txbxContent>
+                    <w:p>
+                      <w:pPr>
+                        <w:jc w:val="center"/>
+                        <w:rPr>
+                          <w:lang w:val="es-EC"/>
+                        </w:rPr>
+                      </w:pPr>
+                      <w:r>
+                        <w:rPr>
+                          <w:b/>
+                          <w:bCs/>
+                          <w:lang w:val="es-EC"/>
+                        </w:rPr>
+                        <w:t>Figura n°1</w:t>
+                      </w:r>
+                      <w:r>
+                        <w:rPr>
+                          <w:b/>
+                          <w:bCs/>
+                          <w:lang w:val="es-EC"/>
+                        </w:rPr>
+                        <w:t>1</w:t>
+                      </w:r>
+                      <w:r>
+                        <w:rPr>
+                          <w:b/>
+                          <w:bCs/>
+                          <w:lang w:val="es-EC"/>
+                        </w:rPr>
+                        <w:t xml:space="preserve">: </w:t>
+                      </w:r>
+                      <w:r>
+                        <w:rPr>
+                          <w:lang w:val="es-EC"/>
+                        </w:rPr>
+                        <w:t>Diagrama de secuencia referente a</w:t>
+                      </w:r>
+                      <w:r>
+                        <w:rPr>
+                          <w:lang w:val="es-EC"/>
+                        </w:rPr>
+                        <w:t>l ingreso de vendedores a MyHome S.A.</w:t>
+                      </w:r>
+                    </w:p>
+                    <w:p>
+                      <w:pPr>
+                        <w:jc w:val="center"/>
+                        <w:rPr>
+                          <w:lang w:val="es-EC"/>
+                        </w:rPr>
+                      </w:pPr>
+                    </w:p>
+                  </w:txbxContent>
+                </v:textbox>
+                <w10:wrap anchorx="margin"/>
+              </v:shape>
+            </w:pict>
+          </mc:Fallback>
+        </mc:AlternateContent>
+      </w:r>
+    </w:p>
+    <w:p>
+      <w:pPr>
+        <w:suppressAutoHyphens w:val="0"/>
+        <w:spacing w:after="160" w:line="259" w:lineRule="auto"/>
+        <w:rPr>
+          <w:rFonts w:asciiTheme="majorHAnsi" w:hAnsiTheme="majorHAnsi" w:cstheme="majorHAnsi"/>
+          <w:noProof/>
+          <w:lang w:val="es-EC"/>
+        </w:rPr>
+      </w:pPr>
+    </w:p>
+    <w:p>
+      <w:pPr>
+        <w:suppressAutoHyphens w:val="0"/>
+        <w:spacing w:after="160" w:line="259" w:lineRule="auto"/>
+        <w:rPr>
+          <w:rFonts w:asciiTheme="majorHAnsi" w:hAnsiTheme="majorHAnsi" w:cstheme="majorHAnsi"/>
+          <w:noProof/>
+          <w:lang w:val="es-EC"/>
+        </w:rPr>
+      </w:pPr>
+    </w:p>
+    <w:p>
+      <w:pPr>
+        <w:suppressAutoHyphens w:val="0"/>
+        <w:spacing w:after="160" w:line="259" w:lineRule="auto"/>
+        <w:rPr>
+          <w:rFonts w:asciiTheme="majorHAnsi" w:hAnsiTheme="majorHAnsi" w:cstheme="majorHAnsi"/>
+          <w:noProof/>
+          <w:lang w:val="es-EC"/>
+        </w:rPr>
+      </w:pPr>
+    </w:p>
+    <w:p>
+      <w:pPr>
+        <w:suppressAutoHyphens w:val="0"/>
+        <w:spacing w:after="160" w:line="259" w:lineRule="auto"/>
+        <w:rPr>
+          <w:rFonts w:asciiTheme="majorHAnsi" w:hAnsiTheme="majorHAnsi" w:cstheme="majorHAnsi"/>
+          <w:noProof/>
+          <w:lang w:val="es-EC"/>
+        </w:rPr>
+      </w:pPr>
+    </w:p>
+    <w:p>
+      <w:pPr>
+        <w:suppressAutoHyphens w:val="0"/>
+        <w:spacing w:after="160" w:line="259" w:lineRule="auto"/>
+        <w:rPr>
+          <w:rFonts w:asciiTheme="majorHAnsi" w:hAnsiTheme="majorHAnsi" w:cstheme="majorHAnsi"/>
+          <w:noProof/>
+          <w:lang w:val="es-EC"/>
+        </w:rPr>
+      </w:pPr>
+    </w:p>
+    <w:p>
+      <w:pPr>
+        <w:suppressAutoHyphens w:val="0"/>
+        <w:spacing w:after="160" w:line="259" w:lineRule="auto"/>
+        <w:rPr>
+          <w:rFonts w:asciiTheme="majorHAnsi" w:hAnsiTheme="majorHAnsi" w:cstheme="majorHAnsi"/>
+          <w:noProof/>
+          <w:lang w:val="es-EC"/>
+        </w:rPr>
+      </w:pPr>
+    </w:p>
+    <w:p>
+      <w:pPr>
+        <w:suppressAutoHyphens w:val="0"/>
+        <w:spacing w:after="160" w:line="259" w:lineRule="auto"/>
+        <w:rPr>
+          <w:rFonts w:asciiTheme="majorHAnsi" w:hAnsiTheme="majorHAnsi" w:cstheme="majorHAnsi"/>
+          <w:noProof/>
+          <w:lang w:val="es-EC"/>
+        </w:rPr>
+      </w:pPr>
+    </w:p>
+    <w:p>
+      <w:pPr>
+        <w:suppressAutoHyphens w:val="0"/>
+        <w:spacing w:after="160" w:line="259" w:lineRule="auto"/>
+        <w:rPr>
+          <w:rFonts w:asciiTheme="majorHAnsi" w:hAnsiTheme="majorHAnsi" w:cstheme="majorHAnsi"/>
+          <w:noProof/>
+          <w:lang w:val="es-EC"/>
+        </w:rPr>
+      </w:pPr>
+    </w:p>
+    <w:p>
+      <w:pPr>
+        <w:suppressAutoHyphens w:val="0"/>
+        <w:spacing w:after="160" w:line="259" w:lineRule="auto"/>
+        <w:rPr>
+          <w:rFonts w:asciiTheme="majorHAnsi" w:hAnsiTheme="majorHAnsi" w:cstheme="majorHAnsi"/>
+          <w:noProof/>
+          <w:lang w:val="es-EC"/>
+        </w:rPr>
+      </w:pPr>
     </w:p>
     <w:p>
       <w:pPr>
@@ -9214,7 +9581,7 @@
           <w:lang w:val="es-EC"/>
         </w:rPr>
       </w:pPr>
-      <w:bookmarkStart w:id="8" w:name="_Toc26612792"/>
+      <w:bookmarkStart w:id="7" w:name="_Toc26612792"/>
       <w:r>
         <w:rPr>
           <w:rFonts w:cstheme="majorHAnsi"/>
@@ -9228,7 +9595,7 @@
         <w:lastRenderedPageBreak/>
         <w:t>DIAGRAMA NORMALIZADO DEL MODELO FÍSICO DE LA BASE DE DATOS.</w:t>
       </w:r>
-      <w:bookmarkEnd w:id="8"/>
+      <w:bookmarkEnd w:id="7"/>
       <w:r>
         <w:rPr>
           <w:rFonts w:cstheme="majorHAnsi"/>
@@ -9281,7 +9648,7 @@
                     </pic:cNvPicPr>
                   </pic:nvPicPr>
                   <pic:blipFill>
-                    <a:blip r:embed="rId17" cstate="print">
+                    <a:blip r:embed="rId18" cstate="print">
                       <a:extLst>
                         <a:ext uri="{28A0092B-C50C-407E-A947-70E740481C1C}">
                           <a14:useLocalDpi xmlns:a14="http://schemas.microsoft.com/office/drawing/2010/main" val="0"/>
@@ -9402,7 +9769,15 @@
                                 <w:bCs/>
                                 <w:lang w:val="es-EC"/>
                               </w:rPr>
-                              <w:t>11</w:t>
+                              <w:t>1</w:t>
+                            </w:r>
+                            <w:r>
+                              <w:rPr>
+                                <w:b/>
+                                <w:bCs/>
+                                <w:lang w:val="es-EC"/>
+                              </w:rPr>
+                              <w:t>2</w:t>
                             </w:r>
                             <w:r>
                               <w:rPr>
@@ -9448,7 +9823,7 @@
           </mc:Choice>
           <mc:Fallback>
             <w:pict>
-              <v:shape w14:anchorId="6E1865E3" id="Cuadro de texto 43" o:spid="_x0000_s1038" type="#_x0000_t202" style="position:absolute;left:0;text-align:left;margin-left:0;margin-top:9.85pt;width:401pt;height:24.9pt;z-index:251678720;visibility:visible;mso-wrap-style:square;mso-width-percent:0;mso-height-percent:0;mso-wrap-distance-left:9pt;mso-wrap-distance-top:0;mso-wrap-distance-right:9pt;mso-wrap-distance-bottom:0;mso-position-horizontal:center;mso-position-horizontal-relative:margin;mso-position-vertical:absolute;mso-position-vertical-relative:text;mso-width-percent:0;mso-height-percent:0;mso-width-relative:margin;mso-height-relative:margin;v-text-anchor:top" o:gfxdata="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" fillcolor="white [3201]" strokecolor="#4472c4 [3204]" strokeweight="1pt">
+              <v:shape w14:anchorId="6E1865E3" id="Cuadro de texto 43" o:spid="_x0000_s1039" type="#_x0000_t202" style="position:absolute;left:0;text-align:left;margin-left:0;margin-top:9.85pt;width:401pt;height:24.9pt;z-index:251678720;visibility:visible;mso-wrap-style:square;mso-width-percent:0;mso-height-percent:0;mso-wrap-distance-left:9pt;mso-wrap-distance-top:0;mso-wrap-distance-right:9pt;mso-wrap-distance-bottom:0;mso-position-horizontal:center;mso-position-horizontal-relative:margin;mso-position-vertical:absolute;mso-position-vertical-relative:text;mso-width-percent:0;mso-height-percent:0;mso-width-relative:margin;mso-height-relative:margin;v-text-anchor:top" o:gfxdata="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" fillcolor="white [3201]" strokecolor="#4472c4 [3204]" strokeweight="1pt">
                 <v:textbox>
                   <w:txbxContent>
                     <w:p>
@@ -9472,7 +9847,15 @@
                           <w:bCs/>
                           <w:lang w:val="es-EC"/>
                         </w:rPr>
-                        <w:t>11</w:t>
+                        <w:t>1</w:t>
+                      </w:r>
+                      <w:r>
+                        <w:rPr>
+                          <w:b/>
+                          <w:bCs/>
+                          <w:lang w:val="es-EC"/>
+                        </w:rPr>
+                        <w:t>2</w:t>
                       </w:r>
                       <w:r>
                         <w:rPr>
@@ -9542,6 +9925,8 @@
           <w:lang w:val="es-EC"/>
         </w:rPr>
       </w:pPr>
+      <w:bookmarkStart w:id="8" w:name="_GoBack"/>
+      <w:bookmarkEnd w:id="8"/>
     </w:p>
     <w:sectPr>
       <w:pgSz w:w="12240" w:h="15840"/>
@@ -11155,7 +11540,7 @@
 </file>
 
 <file path=customXml/itemProps1.xml><?xml version="1.0" encoding="utf-8"?>
-<ds:datastoreItem xmlns:ds="http://schemas.openxmlformats.org/officeDocument/2006/customXml" ds:itemID="{6B71635B-9223-4B3A-9C15-E80A29137C3C}">
+<ds:datastoreItem xmlns:ds="http://schemas.openxmlformats.org/officeDocument/2006/customXml" ds:itemID="{2D8FA6AE-2B12-4468-9934-A1EE2D7B0EF2}">
   <ds:schemaRefs>
     <ds:schemaRef ds:uri="http://schemas.openxmlformats.org/officeDocument/2006/bibliography"/>
   </ds:schemaRefs>

</xml_diff>